<commit_message>
add some other words
</commit_message>
<xml_diff>
--- a/research test.docx
+++ b/research test.docx
@@ -5,9 +5,6 @@
     <w:p>
       <w:pPr>
         <w:spacing w:line="220" w:lineRule="atLeast"/>
-        <w:rPr>
-          <w:rFonts w:hint="eastAsia"/>
-        </w:rPr>
       </w:pPr>
       <w:r>
         <w:t>R</w:t>
@@ -22,6 +19,9 @@
     <w:p>
       <w:pPr>
         <w:spacing w:line="220" w:lineRule="atLeast"/>
+        <w:rPr>
+          <w:rFonts w:hint="eastAsia"/>
+        </w:rPr>
       </w:pPr>
       <w:r>
         <w:t>I</w:t>
@@ -40,6 +40,17 @@
           <w:rFonts w:hint="eastAsia"/>
         </w:rPr>
         <w:t>.</w:t>
+      </w:r>
+    </w:p>
+    <w:p>
+      <w:pPr>
+        <w:spacing w:line="220" w:lineRule="atLeast"/>
+      </w:pPr>
+      <w:r>
+        <w:rPr>
+          <w:rFonts w:hint="eastAsia"/>
+        </w:rPr>
+        <w:t xml:space="preserve">I add some other words. </w:t>
       </w:r>
     </w:p>
     <w:sectPr>

</xml_diff>